<commit_message>
LNI-329: Handle heading-less sections in quoted structures.
</commit_message>
<xml_diff>
--- a/test/lawmaker/nipubb/break-from-prov1.docx
+++ b/test/lawmaker/nipubb/break-from-prov1.docx
@@ -60,45 +60,21 @@
         <w:rPr>
           <w:rStyle w:val="boldclause"/>
         </w:rPr>
-        <w:t>AZ</w:t>
-      </w:r>
-      <w:r>
-        <w:rPr>
-          <w:rStyle w:val="boldclause"/>
-        </w:rPr>
-        <w:t>1A</w:t>
-      </w:r>
-      <w:r>
-        <w:rPr>
-          <w:rStyle w:val="boldclause"/>
-        </w:rPr>
-        <w:t>.—</w:t>
-      </w:r>
-      <w:r>
-        <w:t>(1) This is a subsection</w:t>
-      </w:r>
-    </w:p>
-    <w:p>
-      <w:pPr>
-        <w:pStyle w:val="subsection"/>
-      </w:pPr>
-      <w:r>
-        <w:rPr>
-          <w:rStyle w:val="boldclause"/>
-        </w:rPr>
-        <w:t>AZ</w:t>
-      </w:r>
-      <w:r>
-        <w:rPr>
-          <w:rStyle w:val="boldclause"/>
-        </w:rPr>
-        <w:t>2</w:t>
-      </w:r>
-      <w:r>
-        <w:rPr>
-          <w:rStyle w:val="boldclause"/>
-        </w:rPr>
-        <w:t>.—</w:t>
+        <w:t>AZ1A.—</w:t>
+      </w:r>
+      <w:r>
+        <w:t>(1) This is a subsection</w:t>
+      </w:r>
+    </w:p>
+    <w:p>
+      <w:pPr>
+        <w:pStyle w:val="subsection"/>
+      </w:pPr>
+      <w:r>
+        <w:rPr>
+          <w:rStyle w:val="boldclause"/>
+        </w:rPr>
+        <w:t>AZ2.—</w:t>
       </w:r>
       <w:r>
         <w:t>(1) This is a subsection</w:t>
@@ -140,615 +116,399 @@
         <w:rPr>
           <w:rStyle w:val="boldclause"/>
         </w:rPr>
-        <w:t>2</w:t>
-      </w:r>
-      <w:r>
-        <w:rPr>
-          <w:rStyle w:val="boldclause"/>
-        </w:rPr>
-        <w:t>.—</w:t>
-      </w:r>
-      <w:r>
-        <w:t>(1) This is a subsection</w:t>
-      </w:r>
-    </w:p>
-    <w:p>
-      <w:pPr>
-        <w:pStyle w:val="subsection"/>
-      </w:pPr>
-      <w:r>
-        <w:rPr>
-          <w:rStyle w:val="boldclause"/>
-        </w:rPr>
-        <w:t>2</w:t>
-      </w:r>
-      <w:r>
-        <w:rPr>
-          <w:rStyle w:val="boldclause"/>
-        </w:rPr>
-        <w:t>ZZ</w:t>
-      </w:r>
-      <w:r>
-        <w:rPr>
-          <w:rStyle w:val="boldclause"/>
-        </w:rPr>
-        <w:t>A</w:t>
-      </w:r>
-      <w:r>
-        <w:rPr>
-          <w:rStyle w:val="boldclause"/>
-        </w:rPr>
-        <w:t>.—</w:t>
-      </w:r>
-      <w:r>
-        <w:t>(1) This is a subsection</w:t>
-      </w:r>
-    </w:p>
-    <w:p>
-      <w:pPr>
-        <w:pStyle w:val="subsection"/>
-      </w:pPr>
-      <w:r>
-        <w:rPr>
-          <w:rStyle w:val="boldclause"/>
-        </w:rPr>
-        <w:t>2</w:t>
-      </w:r>
-      <w:r>
-        <w:rPr>
-          <w:rStyle w:val="boldclause"/>
-        </w:rPr>
-        <w:t>Z</w:t>
-      </w:r>
-      <w:r>
-        <w:rPr>
-          <w:rStyle w:val="boldclause"/>
-        </w:rPr>
-        <w:t>A</w:t>
-      </w:r>
-      <w:r>
-        <w:rPr>
-          <w:rStyle w:val="boldclause"/>
-        </w:rPr>
-        <w:t>.—</w:t>
-      </w:r>
-      <w:r>
-        <w:t>(1) This is a subsection</w:t>
-      </w:r>
-    </w:p>
-    <w:p>
-      <w:pPr>
-        <w:pStyle w:val="subsection"/>
-      </w:pPr>
-      <w:r>
-        <w:rPr>
-          <w:rStyle w:val="boldclause"/>
-        </w:rPr>
-        <w:t>2A</w:t>
-      </w:r>
-      <w:r>
-        <w:rPr>
-          <w:rStyle w:val="boldclause"/>
-        </w:rPr>
-        <w:t>.—</w:t>
-      </w:r>
-      <w:r>
-        <w:t>(1) This is a subsection</w:t>
-      </w:r>
-    </w:p>
-    <w:p>
-      <w:pPr>
-        <w:pStyle w:val="subsection"/>
-      </w:pPr>
-      <w:r>
-        <w:rPr>
-          <w:rStyle w:val="boldclause"/>
-        </w:rPr>
-        <w:t>2B</w:t>
-      </w:r>
-      <w:r>
-        <w:rPr>
-          <w:rStyle w:val="boldclause"/>
-        </w:rPr>
-        <w:t>.—</w:t>
-      </w:r>
-      <w:r>
-        <w:t>(1) This is a subsection</w:t>
-      </w:r>
-    </w:p>
-    <w:p>
-      <w:pPr>
-        <w:pStyle w:val="subsection"/>
-      </w:pPr>
-      <w:r>
-        <w:rPr>
-          <w:rStyle w:val="boldclause"/>
-        </w:rPr>
-        <w:t>3</w:t>
-      </w:r>
-      <w:r>
-        <w:rPr>
-          <w:rStyle w:val="boldclause"/>
-        </w:rPr>
-        <w:t>.—</w:t>
-      </w:r>
-      <w:r>
-        <w:t>(1) This is a subsection</w:t>
-      </w:r>
-    </w:p>
-    <w:p>
-      <w:pPr>
-        <w:pStyle w:val="subsection"/>
-      </w:pPr>
-      <w:r>
-        <w:rPr>
-          <w:rStyle w:val="boldclause"/>
-        </w:rPr>
-        <w:t>3A</w:t>
-      </w:r>
-      <w:r>
-        <w:rPr>
-          <w:rStyle w:val="boldclause"/>
-        </w:rPr>
-        <w:t>.—</w:t>
-      </w:r>
-      <w:r>
-        <w:t>(1) This is a subsection</w:t>
-      </w:r>
-    </w:p>
-    <w:p>
-      <w:pPr>
-        <w:pStyle w:val="subsection"/>
-      </w:pPr>
-      <w:r>
-        <w:rPr>
-          <w:rStyle w:val="boldclause"/>
-        </w:rPr>
-        <w:t>3B</w:t>
-      </w:r>
-      <w:r>
-        <w:rPr>
-          <w:rStyle w:val="boldclause"/>
-        </w:rPr>
-        <w:t>.—</w:t>
-      </w:r>
-      <w:r>
-        <w:t>(1) This is a subsection</w:t>
-      </w:r>
-    </w:p>
-    <w:p>
-      <w:pPr>
-        <w:pStyle w:val="subsection"/>
-      </w:pPr>
-      <w:r>
-        <w:rPr>
-          <w:rStyle w:val="boldclause"/>
-        </w:rPr>
-        <w:t>3C</w:t>
-      </w:r>
-      <w:r>
-        <w:rPr>
-          <w:rStyle w:val="boldclause"/>
-        </w:rPr>
-        <w:t>.—</w:t>
-      </w:r>
-      <w:r>
-        <w:t>(1) This is a subsection</w:t>
-      </w:r>
-    </w:p>
-    <w:p>
-      <w:pPr>
-        <w:pStyle w:val="subsection"/>
-      </w:pPr>
-      <w:r>
-        <w:rPr>
-          <w:rStyle w:val="boldclause"/>
-        </w:rPr>
-        <w:t>3D</w:t>
-      </w:r>
-      <w:r>
-        <w:rPr>
-          <w:rStyle w:val="boldclause"/>
-        </w:rPr>
-        <w:t>.—</w:t>
-      </w:r>
-      <w:r>
-        <w:t>(1) This is a subsection</w:t>
-      </w:r>
-    </w:p>
-    <w:p>
-      <w:pPr>
-        <w:pStyle w:val="subsection"/>
-      </w:pPr>
-      <w:r>
-        <w:rPr>
-          <w:rStyle w:val="boldclause"/>
-        </w:rPr>
-        <w:t>3E</w:t>
-      </w:r>
-      <w:r>
-        <w:rPr>
-          <w:rStyle w:val="boldclause"/>
-        </w:rPr>
-        <w:t>.—</w:t>
-      </w:r>
-      <w:r>
-        <w:t>(1) This is a subsection</w:t>
-      </w:r>
-    </w:p>
-    <w:p>
-      <w:pPr>
-        <w:pStyle w:val="subsection"/>
-      </w:pPr>
-      <w:r>
-        <w:rPr>
-          <w:rStyle w:val="boldclause"/>
-        </w:rPr>
-        <w:t>3F</w:t>
-      </w:r>
-      <w:r>
-        <w:rPr>
-          <w:rStyle w:val="boldclause"/>
-        </w:rPr>
-        <w:t>.—</w:t>
-      </w:r>
-      <w:r>
-        <w:t>(1) This is a subsection</w:t>
-      </w:r>
-    </w:p>
-    <w:p>
-      <w:pPr>
-        <w:pStyle w:val="subsection"/>
-      </w:pPr>
-      <w:r>
-        <w:rPr>
-          <w:rStyle w:val="boldclause"/>
-        </w:rPr>
-        <w:t>3G</w:t>
-      </w:r>
-      <w:r>
-        <w:rPr>
-          <w:rStyle w:val="boldclause"/>
-        </w:rPr>
-        <w:t>.—</w:t>
-      </w:r>
-      <w:r>
-        <w:t>(1) This is a subsection</w:t>
-      </w:r>
-    </w:p>
-    <w:p>
-      <w:pPr>
-        <w:pStyle w:val="subsection"/>
-      </w:pPr>
-      <w:r>
-        <w:rPr>
-          <w:rStyle w:val="boldclause"/>
-        </w:rPr>
-        <w:t>3H</w:t>
-      </w:r>
-      <w:r>
-        <w:rPr>
-          <w:rStyle w:val="boldclause"/>
-        </w:rPr>
-        <w:t>.—</w:t>
-      </w:r>
-      <w:r>
-        <w:t>(1) This is a subsection</w:t>
-      </w:r>
-    </w:p>
-    <w:p>
-      <w:pPr>
-        <w:pStyle w:val="subsection"/>
-      </w:pPr>
-      <w:r>
-        <w:rPr>
-          <w:rStyle w:val="boldclause"/>
-        </w:rPr>
-        <w:t>3I</w:t>
-      </w:r>
-      <w:r>
-        <w:rPr>
-          <w:rStyle w:val="boldclause"/>
-        </w:rPr>
-        <w:t>.—</w:t>
-      </w:r>
-      <w:r>
-        <w:t>(1) This is a subsection</w:t>
-      </w:r>
-    </w:p>
-    <w:p>
-      <w:pPr>
-        <w:pStyle w:val="subsection"/>
-      </w:pPr>
-      <w:r>
-        <w:rPr>
-          <w:rStyle w:val="boldclause"/>
-        </w:rPr>
-        <w:t>3J</w:t>
-      </w:r>
-      <w:r>
-        <w:rPr>
-          <w:rStyle w:val="boldclause"/>
-        </w:rPr>
-        <w:t>.—</w:t>
-      </w:r>
-      <w:r>
-        <w:t>(1) This is a subsection</w:t>
-      </w:r>
-    </w:p>
-    <w:p>
-      <w:pPr>
-        <w:pStyle w:val="subsection"/>
-      </w:pPr>
-      <w:r>
-        <w:rPr>
-          <w:rStyle w:val="boldclause"/>
-        </w:rPr>
-        <w:t>3K</w:t>
-      </w:r>
-      <w:r>
-        <w:rPr>
-          <w:rStyle w:val="boldclause"/>
-        </w:rPr>
-        <w:t>.—</w:t>
-      </w:r>
-      <w:r>
-        <w:t>(1) This is a subsection</w:t>
-      </w:r>
-    </w:p>
-    <w:p>
-      <w:pPr>
-        <w:pStyle w:val="subsection"/>
-      </w:pPr>
-      <w:r>
-        <w:rPr>
-          <w:rStyle w:val="boldclause"/>
-        </w:rPr>
-        <w:t>3L</w:t>
-      </w:r>
-      <w:r>
-        <w:rPr>
-          <w:rStyle w:val="boldclause"/>
-        </w:rPr>
-        <w:t>.—</w:t>
-      </w:r>
-      <w:r>
-        <w:t>(1) This is a subsection</w:t>
-      </w:r>
-    </w:p>
-    <w:p>
-      <w:pPr>
-        <w:pStyle w:val="subsection"/>
-      </w:pPr>
-      <w:r>
-        <w:rPr>
-          <w:rStyle w:val="boldclause"/>
-        </w:rPr>
-        <w:t>3M</w:t>
-      </w:r>
-      <w:r>
-        <w:rPr>
-          <w:rStyle w:val="boldclause"/>
-        </w:rPr>
-        <w:t>.—</w:t>
-      </w:r>
-      <w:r>
-        <w:t>(1) This is a subsection</w:t>
-      </w:r>
-    </w:p>
-    <w:p>
-      <w:pPr>
-        <w:pStyle w:val="subsection"/>
-      </w:pPr>
-      <w:r>
-        <w:rPr>
-          <w:rStyle w:val="boldclause"/>
-        </w:rPr>
-        <w:t>3N</w:t>
-      </w:r>
-      <w:r>
-        <w:rPr>
-          <w:rStyle w:val="boldclause"/>
-        </w:rPr>
-        <w:t>.—</w:t>
-      </w:r>
-      <w:r>
-        <w:t>(1) This is a subsection</w:t>
-      </w:r>
-    </w:p>
-    <w:p>
-      <w:pPr>
-        <w:pStyle w:val="subsection"/>
-      </w:pPr>
-      <w:r>
-        <w:rPr>
-          <w:rStyle w:val="boldclause"/>
-        </w:rPr>
-        <w:t>3P</w:t>
-      </w:r>
-      <w:r>
-        <w:rPr>
-          <w:rStyle w:val="boldclause"/>
-        </w:rPr>
-        <w:t>.—</w:t>
-      </w:r>
-      <w:r>
-        <w:t>(1) This is a subsection</w:t>
-      </w:r>
-    </w:p>
-    <w:p>
-      <w:pPr>
-        <w:pStyle w:val="subsection"/>
-      </w:pPr>
-      <w:r>
-        <w:rPr>
-          <w:rStyle w:val="boldclause"/>
-        </w:rPr>
-        <w:t>3Q</w:t>
-      </w:r>
-      <w:r>
-        <w:rPr>
-          <w:rStyle w:val="boldclause"/>
-        </w:rPr>
-        <w:t>.—</w:t>
-      </w:r>
-      <w:r>
-        <w:t>(1) This is a subsection</w:t>
-      </w:r>
-    </w:p>
-    <w:p>
-      <w:pPr>
-        <w:pStyle w:val="subsection"/>
-      </w:pPr>
-      <w:r>
-        <w:rPr>
-          <w:rStyle w:val="boldclause"/>
-        </w:rPr>
-        <w:t>3R</w:t>
-      </w:r>
-      <w:r>
-        <w:rPr>
-          <w:rStyle w:val="boldclause"/>
-        </w:rPr>
-        <w:t>.—</w:t>
-      </w:r>
-      <w:r>
-        <w:t>(1) This is a subsection</w:t>
-      </w:r>
-    </w:p>
-    <w:p>
-      <w:pPr>
-        <w:pStyle w:val="subsection"/>
-      </w:pPr>
-      <w:r>
-        <w:rPr>
-          <w:rStyle w:val="boldclause"/>
-        </w:rPr>
-        <w:t>3S</w:t>
-      </w:r>
-      <w:r>
-        <w:rPr>
-          <w:rStyle w:val="boldclause"/>
-        </w:rPr>
-        <w:t>.—</w:t>
-      </w:r>
-      <w:r>
-        <w:t>(1) This is a subsection</w:t>
-      </w:r>
-    </w:p>
-    <w:p>
-      <w:pPr>
-        <w:pStyle w:val="subsection"/>
-      </w:pPr>
-      <w:r>
-        <w:rPr>
-          <w:rStyle w:val="boldclause"/>
-        </w:rPr>
-        <w:t>3T</w:t>
-      </w:r>
-      <w:r>
-        <w:rPr>
-          <w:rStyle w:val="boldclause"/>
-        </w:rPr>
-        <w:t>.—</w:t>
-      </w:r>
-      <w:r>
-        <w:t>(1) This is a subsection</w:t>
-      </w:r>
-    </w:p>
-    <w:p>
-      <w:pPr>
-        <w:pStyle w:val="subsection"/>
-      </w:pPr>
-      <w:r>
-        <w:rPr>
-          <w:rStyle w:val="boldclause"/>
-        </w:rPr>
-        <w:t>3U</w:t>
-      </w:r>
-      <w:r>
-        <w:rPr>
-          <w:rStyle w:val="boldclause"/>
-        </w:rPr>
-        <w:t>.—</w:t>
-      </w:r>
-      <w:r>
-        <w:t>(1) This is a subsection</w:t>
-      </w:r>
-    </w:p>
-    <w:p>
-      <w:pPr>
-        <w:pStyle w:val="subsection"/>
-      </w:pPr>
-      <w:r>
-        <w:rPr>
-          <w:rStyle w:val="boldclause"/>
-        </w:rPr>
-        <w:t>3</w:t>
-      </w:r>
-      <w:r>
-        <w:rPr>
-          <w:rStyle w:val="boldclause"/>
-        </w:rPr>
-        <w:t>V</w:t>
-      </w:r>
-      <w:r>
-        <w:rPr>
-          <w:rStyle w:val="boldclause"/>
-        </w:rPr>
-        <w:t>.—</w:t>
-      </w:r>
-      <w:r>
-        <w:t>(1) This is a subsection</w:t>
-      </w:r>
-    </w:p>
-    <w:p>
-      <w:pPr>
-        <w:pStyle w:val="subsection"/>
-      </w:pPr>
-      <w:r>
-        <w:rPr>
-          <w:rStyle w:val="boldclause"/>
-        </w:rPr>
-        <w:t>3</w:t>
-      </w:r>
-      <w:r>
-        <w:rPr>
-          <w:rStyle w:val="boldclause"/>
-        </w:rPr>
-        <w:t>W</w:t>
-      </w:r>
-      <w:r>
-        <w:rPr>
-          <w:rStyle w:val="boldclause"/>
-        </w:rPr>
-        <w:t>.—</w:t>
-      </w:r>
-      <w:r>
-        <w:t>(1) This is a subsection</w:t>
-      </w:r>
-    </w:p>
-    <w:p>
-      <w:pPr>
-        <w:pStyle w:val="subsection"/>
-      </w:pPr>
-      <w:r>
-        <w:rPr>
-          <w:rStyle w:val="boldclause"/>
-        </w:rPr>
-        <w:t>3</w:t>
-      </w:r>
-      <w:r>
-        <w:rPr>
-          <w:rStyle w:val="boldclause"/>
-        </w:rPr>
-        <w:t>X</w:t>
-      </w:r>
-      <w:r>
-        <w:rPr>
-          <w:rStyle w:val="boldclause"/>
-        </w:rPr>
-        <w:t>.—</w:t>
+        <w:t>2.—</w:t>
+      </w:r>
+      <w:r>
+        <w:t>(1) This is a subsection</w:t>
+      </w:r>
+    </w:p>
+    <w:p>
+      <w:pPr>
+        <w:pStyle w:val="subsection"/>
+      </w:pPr>
+      <w:r>
+        <w:rPr>
+          <w:rStyle w:val="boldclause"/>
+        </w:rPr>
+        <w:t>2ZZA.—</w:t>
+      </w:r>
+      <w:r>
+        <w:t>(1) This is a subsection</w:t>
+      </w:r>
+    </w:p>
+    <w:p>
+      <w:pPr>
+        <w:pStyle w:val="subsection"/>
+      </w:pPr>
+      <w:r>
+        <w:rPr>
+          <w:rStyle w:val="boldclause"/>
+        </w:rPr>
+        <w:t>2ZA.—</w:t>
+      </w:r>
+      <w:r>
+        <w:t>(1) This is a subsection</w:t>
+      </w:r>
+    </w:p>
+    <w:p>
+      <w:pPr>
+        <w:pStyle w:val="subsection"/>
+      </w:pPr>
+      <w:r>
+        <w:rPr>
+          <w:rStyle w:val="boldclause"/>
+        </w:rPr>
+        <w:t>2A.—</w:t>
+      </w:r>
+      <w:r>
+        <w:t>(1) This is a subsection</w:t>
+      </w:r>
+    </w:p>
+    <w:p>
+      <w:pPr>
+        <w:pStyle w:val="subsection"/>
+      </w:pPr>
+      <w:r>
+        <w:rPr>
+          <w:rStyle w:val="boldclause"/>
+        </w:rPr>
+        <w:t>2B.—</w:t>
+      </w:r>
+      <w:r>
+        <w:t>(1) This is a subsection</w:t>
+      </w:r>
+    </w:p>
+    <w:p>
+      <w:pPr>
+        <w:pStyle w:val="subsection"/>
+      </w:pPr>
+      <w:r>
+        <w:rPr>
+          <w:rStyle w:val="boldclause"/>
+        </w:rPr>
+        <w:t>3.—</w:t>
+      </w:r>
+      <w:r>
+        <w:t>(1) This is a subsection</w:t>
+      </w:r>
+    </w:p>
+    <w:p>
+      <w:pPr>
+        <w:pStyle w:val="subsection"/>
+      </w:pPr>
+      <w:r>
+        <w:rPr>
+          <w:rStyle w:val="boldclause"/>
+        </w:rPr>
+        <w:t>3A.—</w:t>
+      </w:r>
+      <w:r>
+        <w:t>(1) This is a subsection</w:t>
+      </w:r>
+    </w:p>
+    <w:p>
+      <w:pPr>
+        <w:pStyle w:val="subsection"/>
+      </w:pPr>
+      <w:r>
+        <w:rPr>
+          <w:rStyle w:val="boldclause"/>
+        </w:rPr>
+        <w:t>3B.—</w:t>
+      </w:r>
+      <w:r>
+        <w:t>(1) This is a subsection</w:t>
+      </w:r>
+    </w:p>
+    <w:p>
+      <w:pPr>
+        <w:pStyle w:val="subsection"/>
+      </w:pPr>
+      <w:r>
+        <w:rPr>
+          <w:rStyle w:val="boldclause"/>
+        </w:rPr>
+        <w:t>3C.—</w:t>
+      </w:r>
+      <w:r>
+        <w:t>(1) This is a subsection</w:t>
+      </w:r>
+    </w:p>
+    <w:p>
+      <w:pPr>
+        <w:pStyle w:val="subsection"/>
+      </w:pPr>
+      <w:r>
+        <w:rPr>
+          <w:rStyle w:val="boldclause"/>
+        </w:rPr>
+        <w:t>3D.—</w:t>
+      </w:r>
+      <w:r>
+        <w:t>(1) This is a subsection</w:t>
+      </w:r>
+    </w:p>
+    <w:p>
+      <w:pPr>
+        <w:pStyle w:val="subsection"/>
+      </w:pPr>
+      <w:r>
+        <w:rPr>
+          <w:rStyle w:val="boldclause"/>
+        </w:rPr>
+        <w:t>3E.—</w:t>
+      </w:r>
+      <w:r>
+        <w:t>(1) This is a subsection</w:t>
+      </w:r>
+    </w:p>
+    <w:p>
+      <w:pPr>
+        <w:pStyle w:val="subsection"/>
+      </w:pPr>
+      <w:r>
+        <w:rPr>
+          <w:rStyle w:val="boldclause"/>
+        </w:rPr>
+        <w:t>3F.—</w:t>
+      </w:r>
+      <w:r>
+        <w:t>(1) This is a subsection</w:t>
+      </w:r>
+    </w:p>
+    <w:p>
+      <w:pPr>
+        <w:pStyle w:val="subsection"/>
+      </w:pPr>
+      <w:r>
+        <w:rPr>
+          <w:rStyle w:val="boldclause"/>
+        </w:rPr>
+        <w:t>3G.—</w:t>
+      </w:r>
+      <w:r>
+        <w:t>(1) This is a subsection</w:t>
+      </w:r>
+    </w:p>
+    <w:p>
+      <w:pPr>
+        <w:pStyle w:val="subsection"/>
+      </w:pPr>
+      <w:r>
+        <w:rPr>
+          <w:rStyle w:val="boldclause"/>
+        </w:rPr>
+        <w:t>3H.—</w:t>
+      </w:r>
+      <w:r>
+        <w:t>(1) This is a subsection</w:t>
+      </w:r>
+    </w:p>
+    <w:p>
+      <w:pPr>
+        <w:pStyle w:val="subsection"/>
+      </w:pPr>
+      <w:r>
+        <w:rPr>
+          <w:rStyle w:val="boldclause"/>
+        </w:rPr>
+        <w:t>3I.—</w:t>
+      </w:r>
+      <w:r>
+        <w:t>(1) This is a subsection</w:t>
+      </w:r>
+    </w:p>
+    <w:p>
+      <w:pPr>
+        <w:pStyle w:val="subsection"/>
+      </w:pPr>
+      <w:r>
+        <w:rPr>
+          <w:rStyle w:val="boldclause"/>
+        </w:rPr>
+        <w:t>3J.—</w:t>
+      </w:r>
+      <w:r>
+        <w:t>(1) This is a subsection</w:t>
+      </w:r>
+    </w:p>
+    <w:p>
+      <w:pPr>
+        <w:pStyle w:val="subsection"/>
+      </w:pPr>
+      <w:r>
+        <w:rPr>
+          <w:rStyle w:val="boldclause"/>
+        </w:rPr>
+        <w:t>3K.—</w:t>
+      </w:r>
+      <w:r>
+        <w:t>(1) This is a subsection</w:t>
+      </w:r>
+    </w:p>
+    <w:p>
+      <w:pPr>
+        <w:pStyle w:val="subsection"/>
+      </w:pPr>
+      <w:r>
+        <w:rPr>
+          <w:rStyle w:val="boldclause"/>
+        </w:rPr>
+        <w:t>3L.—</w:t>
+      </w:r>
+      <w:r>
+        <w:t>(1) This is a subsection</w:t>
+      </w:r>
+    </w:p>
+    <w:p>
+      <w:pPr>
+        <w:pStyle w:val="subsection"/>
+      </w:pPr>
+      <w:r>
+        <w:rPr>
+          <w:rStyle w:val="boldclause"/>
+        </w:rPr>
+        <w:t>3M.—</w:t>
+      </w:r>
+      <w:r>
+        <w:t>(1) This is a subsection</w:t>
+      </w:r>
+    </w:p>
+    <w:p>
+      <w:pPr>
+        <w:pStyle w:val="subsection"/>
+      </w:pPr>
+      <w:r>
+        <w:rPr>
+          <w:rStyle w:val="boldclause"/>
+        </w:rPr>
+        <w:t>3N.—</w:t>
+      </w:r>
+      <w:r>
+        <w:t>(1) This is a subsection</w:t>
+      </w:r>
+    </w:p>
+    <w:p>
+      <w:pPr>
+        <w:pStyle w:val="subsection"/>
+      </w:pPr>
+      <w:r>
+        <w:rPr>
+          <w:rStyle w:val="boldclause"/>
+        </w:rPr>
+        <w:t>3P.—</w:t>
+      </w:r>
+      <w:r>
+        <w:t>(1) This is a subsection</w:t>
+      </w:r>
+    </w:p>
+    <w:p>
+      <w:pPr>
+        <w:pStyle w:val="subsection"/>
+      </w:pPr>
+      <w:r>
+        <w:rPr>
+          <w:rStyle w:val="boldclause"/>
+        </w:rPr>
+        <w:t>3Q.—</w:t>
+      </w:r>
+      <w:r>
+        <w:t>(1) This is a subsection</w:t>
+      </w:r>
+    </w:p>
+    <w:p>
+      <w:pPr>
+        <w:pStyle w:val="subsection"/>
+      </w:pPr>
+      <w:r>
+        <w:rPr>
+          <w:rStyle w:val="boldclause"/>
+        </w:rPr>
+        <w:t>3R.—</w:t>
+      </w:r>
+      <w:r>
+        <w:t>(1) This is a subsection</w:t>
+      </w:r>
+    </w:p>
+    <w:p>
+      <w:pPr>
+        <w:pStyle w:val="subsection"/>
+      </w:pPr>
+      <w:r>
+        <w:rPr>
+          <w:rStyle w:val="boldclause"/>
+        </w:rPr>
+        <w:t>3S.—</w:t>
+      </w:r>
+      <w:r>
+        <w:t>(1) This is a subsection</w:t>
+      </w:r>
+    </w:p>
+    <w:p>
+      <w:pPr>
+        <w:pStyle w:val="subsection"/>
+      </w:pPr>
+      <w:r>
+        <w:rPr>
+          <w:rStyle w:val="boldclause"/>
+        </w:rPr>
+        <w:t>3T.—</w:t>
+      </w:r>
+      <w:r>
+        <w:t>(1) This is a subsection</w:t>
+      </w:r>
+    </w:p>
+    <w:p>
+      <w:pPr>
+        <w:pStyle w:val="subsection"/>
+      </w:pPr>
+      <w:r>
+        <w:rPr>
+          <w:rStyle w:val="boldclause"/>
+        </w:rPr>
+        <w:t>3U.—</w:t>
+      </w:r>
+      <w:r>
+        <w:t>(1) This is a subsection</w:t>
+      </w:r>
+    </w:p>
+    <w:p>
+      <w:pPr>
+        <w:pStyle w:val="subsection"/>
+      </w:pPr>
+      <w:r>
+        <w:rPr>
+          <w:rStyle w:val="boldclause"/>
+        </w:rPr>
+        <w:t>3V.—</w:t>
+      </w:r>
+      <w:r>
+        <w:t>(1) This is a subsection</w:t>
+      </w:r>
+    </w:p>
+    <w:p>
+      <w:pPr>
+        <w:pStyle w:val="subsection"/>
+      </w:pPr>
+      <w:r>
+        <w:rPr>
+          <w:rStyle w:val="boldclause"/>
+        </w:rPr>
+        <w:t>3W.—</w:t>
+      </w:r>
+      <w:r>
+        <w:t>(1) This is a subsection</w:t>
+      </w:r>
+    </w:p>
+    <w:p>
+      <w:pPr>
+        <w:pStyle w:val="subsection"/>
+      </w:pPr>
+      <w:r>
+        <w:rPr>
+          <w:rStyle w:val="boldclause"/>
+        </w:rPr>
+        <w:t>3X.—</w:t>
       </w:r>
       <w:r>
         <w:t>(1) This is a subsection</w:t>
@@ -763,120 +523,126 @@
           <w:rStyle w:val="boldclause"/>
         </w:rPr>
         <w:lastRenderedPageBreak/>
-        <w:t>3</w:t>
-      </w:r>
-      <w:r>
-        <w:rPr>
-          <w:rStyle w:val="boldclause"/>
-        </w:rPr>
-        <w:t>Y</w:t>
-      </w:r>
-      <w:r>
-        <w:rPr>
-          <w:rStyle w:val="boldclause"/>
-        </w:rPr>
-        <w:t>.—</w:t>
-      </w:r>
-      <w:r>
-        <w:t>(1) This is a subsection</w:t>
-      </w:r>
-    </w:p>
-    <w:p>
-      <w:pPr>
-        <w:pStyle w:val="subsection"/>
-      </w:pPr>
-      <w:r>
-        <w:rPr>
-          <w:rStyle w:val="boldclause"/>
-        </w:rPr>
-        <w:t>3</w:t>
-      </w:r>
-      <w:r>
-        <w:rPr>
-          <w:rStyle w:val="boldclause"/>
-        </w:rPr>
-        <w:t>Z</w:t>
-      </w:r>
-      <w:r>
-        <w:rPr>
-          <w:rStyle w:val="boldclause"/>
-        </w:rPr>
-        <w:t>.—</w:t>
-      </w:r>
-      <w:r>
-        <w:t>(1) This is a subsection</w:t>
-      </w:r>
-    </w:p>
-    <w:p>
-      <w:pPr>
-        <w:pStyle w:val="subsection"/>
-      </w:pPr>
-      <w:r>
-        <w:rPr>
-          <w:rStyle w:val="boldclause"/>
-        </w:rPr>
-        <w:t>3</w:t>
-      </w:r>
-      <w:r>
-        <w:rPr>
-          <w:rStyle w:val="boldclause"/>
-        </w:rPr>
-        <w:t>Z1</w:t>
-      </w:r>
-      <w:r>
-        <w:rPr>
-          <w:rStyle w:val="boldclause"/>
-        </w:rPr>
-        <w:t>.—</w:t>
-      </w:r>
-      <w:r>
-        <w:t>(1) This is a subsection</w:t>
-      </w:r>
-    </w:p>
-    <w:p>
-      <w:pPr>
-        <w:pStyle w:val="subsection"/>
-      </w:pPr>
-      <w:r>
-        <w:rPr>
-          <w:rStyle w:val="boldclause"/>
-        </w:rPr>
-        <w:t>3</w:t>
-      </w:r>
-      <w:r>
-        <w:rPr>
-          <w:rStyle w:val="boldclause"/>
-        </w:rPr>
-        <w:t>Z2</w:t>
-      </w:r>
-      <w:r>
-        <w:rPr>
-          <w:rStyle w:val="boldclause"/>
-        </w:rPr>
-        <w:t>.—</w:t>
-      </w:r>
-      <w:r>
-        <w:t>(1) This is a subsection</w:t>
-      </w:r>
-    </w:p>
-    <w:p>
-      <w:pPr>
-        <w:pStyle w:val="subsection"/>
-      </w:pPr>
-      <w:r>
-        <w:rPr>
-          <w:rStyle w:val="boldclause"/>
-        </w:rPr>
-        <w:t>4</w:t>
-      </w:r>
-      <w:r>
-        <w:rPr>
-          <w:rStyle w:val="boldclause"/>
-        </w:rPr>
-        <w:t>.—</w:t>
-      </w:r>
-      <w:r>
-        <w:t>(1) This is a subsection</w:t>
+        <w:t>3Y.—</w:t>
+      </w:r>
+      <w:r>
+        <w:t>(1) This is a subsection</w:t>
+      </w:r>
+    </w:p>
+    <w:p>
+      <w:pPr>
+        <w:pStyle w:val="subsection"/>
+      </w:pPr>
+      <w:r>
+        <w:rPr>
+          <w:rStyle w:val="boldclause"/>
+        </w:rPr>
+        <w:t>3Z.—</w:t>
+      </w:r>
+      <w:r>
+        <w:t>(1) This is a subsection</w:t>
+      </w:r>
+    </w:p>
+    <w:p>
+      <w:pPr>
+        <w:pStyle w:val="subsection"/>
+      </w:pPr>
+      <w:r>
+        <w:rPr>
+          <w:rStyle w:val="boldclause"/>
+        </w:rPr>
+        <w:t>3Z1.—</w:t>
+      </w:r>
+      <w:r>
+        <w:t>(1) This is a subsection</w:t>
+      </w:r>
+    </w:p>
+    <w:p>
+      <w:pPr>
+        <w:pStyle w:val="subsection"/>
+      </w:pPr>
+      <w:r>
+        <w:rPr>
+          <w:rStyle w:val="boldclause"/>
+        </w:rPr>
+        <w:t>3Z2.—</w:t>
+      </w:r>
+      <w:r>
+        <w:t>(1) This is a subsection</w:t>
+      </w:r>
+    </w:p>
+    <w:p>
+      <w:pPr>
+        <w:pStyle w:val="subsection"/>
+      </w:pPr>
+      <w:r>
+        <w:rPr>
+          <w:rStyle w:val="boldclause"/>
+        </w:rPr>
+        <w:t>4.—</w:t>
+      </w:r>
+      <w:r>
+        <w:t xml:space="preserve">(1) </w:t>
+      </w:r>
+      <w:r>
+        <w:t>After Article 14 of the Children Order insert⁠—</w:t>
+      </w:r>
+    </w:p>
+    <w:p>
+      <w:pPr>
+        <w:pStyle w:val="insertsubsection"/>
+      </w:pPr>
+      <w:r>
+        <w:t>“</w:t>
+      </w:r>
+      <w:r>
+        <w:rPr>
+          <w:rStyle w:val="boldclause"/>
+          <w:b w:val="0"/>
+        </w:rPr>
+        <w:t>14A.—(1) A “special guardianship order” is an order appointing one or more persons to be a child’s “special guardian” (or special guardians).</w:t>
+      </w:r>
+    </w:p>
+    <w:p>
+      <w:pPr>
+        <w:pStyle w:val="insertsubsection"/>
+      </w:pPr>
+      <w:r>
+        <w:t>(2) A special guardian⁠—</w:t>
+      </w:r>
+    </w:p>
+    <w:p>
+      <w:pPr>
+        <w:pStyle w:val="insertparagraph"/>
+      </w:pPr>
+      <w:r>
+        <w:tab/>
+        <w:t>(a)</w:t>
+      </w:r>
+      <w:r>
+        <w:tab/>
+        <w:t>must be aged 18 or over; and</w:t>
+      </w:r>
+    </w:p>
+    <w:p>
+      <w:pPr>
+        <w:pStyle w:val="insertparagraph"/>
+      </w:pPr>
+      <w:r>
+        <w:tab/>
+        <w:t>(b)</w:t>
+      </w:r>
+      <w:r>
+        <w:tab/>
+        <w:t>must not be a parent of the child in question,</w:t>
+      </w:r>
+    </w:p>
+    <w:p>
+      <w:pPr>
+        <w:pStyle w:val="insertouttomargin"/>
+      </w:pPr>
+      <w:r>
+        <w:t>and paragraphs (3) to (6) are to be read in that light.”.</w:t>
       </w:r>
     </w:p>
     <w:sectPr>

</xml_diff>